<commit_message>
SAP closed and shared with client
</commit_message>
<xml_diff>
--- a/report/SAP-2023-004-BH-v02.docx
+++ b/report/SAP-2023-004-BH-v02.docx
@@ -61,7 +61,7 @@
       </w:pPr>
       <w:r>
         <w:rPr/>
-        <w:t>2023-05-12</w:t>
+        <w:t>2023-06-01</w:t>
       </w:r>
     </w:p>
     <w:sdt>
@@ -124,7 +124,7 @@
             </w:rPr>
             <w:fldChar w:fldCharType="separate"/>
           </w:r>
-          <w:hyperlink w:anchor="__RefHeading___Toc12932_946826739">
+          <w:hyperlink w:anchor="__RefHeading___Toc430_3733959334">
             <w:r>
               <w:rPr>
                 <w:rStyle w:val="IndexLink"/>
@@ -150,7 +150,7 @@
             </w:tabs>
             <w:rPr/>
           </w:pPr>
-          <w:hyperlink w:anchor="__RefHeading___Toc12934_946826739">
+          <w:hyperlink w:anchor="__RefHeading___Toc432_3733959334">
             <w:r>
               <w:rPr>
                 <w:rStyle w:val="IndexLink"/>
@@ -176,7 +176,7 @@
             </w:tabs>
             <w:rPr/>
           </w:pPr>
-          <w:hyperlink w:anchor="__RefHeading___Toc12936_946826739">
+          <w:hyperlink w:anchor="__RefHeading___Toc434_3733959334">
             <w:r>
               <w:rPr>
                 <w:rStyle w:val="IndexLink"/>
@@ -202,7 +202,7 @@
             </w:tabs>
             <w:rPr/>
           </w:pPr>
-          <w:hyperlink w:anchor="__RefHeading___Toc12938_946826739">
+          <w:hyperlink w:anchor="__RefHeading___Toc436_3733959334">
             <w:r>
               <w:rPr>
                 <w:rStyle w:val="IndexLink"/>
@@ -228,7 +228,7 @@
             </w:tabs>
             <w:rPr/>
           </w:pPr>
-          <w:hyperlink w:anchor="__RefHeading___Toc12940_946826739">
+          <w:hyperlink w:anchor="__RefHeading___Toc438_3733959334">
             <w:r>
               <w:rPr>
                 <w:rStyle w:val="IndexLink"/>
@@ -254,7 +254,7 @@
             </w:tabs>
             <w:rPr/>
           </w:pPr>
-          <w:hyperlink w:anchor="__RefHeading___Toc12942_946826739">
+          <w:hyperlink w:anchor="__RefHeading___Toc440_3733959334">
             <w:r>
               <w:rPr>
                 <w:rStyle w:val="IndexLink"/>
@@ -280,7 +280,7 @@
             </w:tabs>
             <w:rPr/>
           </w:pPr>
-          <w:hyperlink w:anchor="__RefHeading___Toc12944_946826739">
+          <w:hyperlink w:anchor="__RefHeading___Toc442_3733959334">
             <w:r>
               <w:rPr>
                 <w:rStyle w:val="IndexLink"/>
@@ -306,7 +306,7 @@
             </w:tabs>
             <w:rPr/>
           </w:pPr>
-          <w:hyperlink w:anchor="__RefHeading___Toc12946_946826739">
+          <w:hyperlink w:anchor="__RefHeading___Toc444_3733959334">
             <w:r>
               <w:rPr>
                 <w:rStyle w:val="IndexLink"/>
@@ -332,7 +332,7 @@
             </w:tabs>
             <w:rPr/>
           </w:pPr>
-          <w:hyperlink w:anchor="__RefHeading___Toc12948_946826739">
+          <w:hyperlink w:anchor="__RefHeading___Toc446_3733959334">
             <w:r>
               <w:rPr>
                 <w:rStyle w:val="IndexLink"/>
@@ -358,7 +358,7 @@
             </w:tabs>
             <w:rPr/>
           </w:pPr>
-          <w:hyperlink w:anchor="__RefHeading___Toc12950_946826739">
+          <w:hyperlink w:anchor="__RefHeading___Toc448_3733959334">
             <w:r>
               <w:rPr>
                 <w:rStyle w:val="IndexLink"/>
@@ -384,7 +384,7 @@
             </w:tabs>
             <w:rPr/>
           </w:pPr>
-          <w:hyperlink w:anchor="__RefHeading___Toc12952_946826739">
+          <w:hyperlink w:anchor="__RefHeading___Toc450_3733959334">
             <w:r>
               <w:rPr>
                 <w:rStyle w:val="IndexLink"/>
@@ -410,7 +410,7 @@
             </w:tabs>
             <w:rPr/>
           </w:pPr>
-          <w:hyperlink w:anchor="__RefHeading___Toc12954_946826739">
+          <w:hyperlink w:anchor="__RefHeading___Toc452_3733959334">
             <w:r>
               <w:rPr>
                 <w:rStyle w:val="IndexLink"/>
@@ -423,7 +423,7 @@
               </w:rPr>
               <w:t>4.4 Outcomes</w:t>
               <w:tab/>
-              <w:t>3</w:t>
+              <w:t>4</w:t>
             </w:r>
           </w:hyperlink>
         </w:p>
@@ -436,7 +436,7 @@
             </w:tabs>
             <w:rPr/>
           </w:pPr>
-          <w:hyperlink w:anchor="__RefHeading___Toc12956_946826739">
+          <w:hyperlink w:anchor="__RefHeading___Toc454_3733959334">
             <w:r>
               <w:rPr>
                 <w:rStyle w:val="IndexLink"/>
@@ -462,7 +462,7 @@
             </w:tabs>
             <w:rPr/>
           </w:pPr>
-          <w:hyperlink w:anchor="__RefHeading___Toc12958_946826739">
+          <w:hyperlink w:anchor="__RefHeading___Toc456_3733959334">
             <w:r>
               <w:rPr>
                 <w:rStyle w:val="IndexLink"/>
@@ -475,7 +475,7 @@
               </w:rPr>
               <w:t>5 Statistical methods</w:t>
               <w:tab/>
-              <w:t>4</w:t>
+              <w:t>5</w:t>
             </w:r>
           </w:hyperlink>
         </w:p>
@@ -488,7 +488,7 @@
             </w:tabs>
             <w:rPr/>
           </w:pPr>
-          <w:hyperlink w:anchor="__RefHeading___Toc12960_946826739">
+          <w:hyperlink w:anchor="__RefHeading___Toc458_3733959334">
             <w:r>
               <w:rPr>
                 <w:rStyle w:val="IndexLink"/>
@@ -501,7 +501,7 @@
               </w:rPr>
               <w:t>5.1 Statistical analyses</w:t>
               <w:tab/>
-              <w:t>4</w:t>
+              <w:t>5</w:t>
             </w:r>
           </w:hyperlink>
         </w:p>
@@ -514,7 +514,7 @@
             </w:tabs>
             <w:rPr/>
           </w:pPr>
-          <w:hyperlink w:anchor="__RefHeading___Toc12962_946826739">
+          <w:hyperlink w:anchor="__RefHeading___Toc460_3733959334">
             <w:r>
               <w:rPr>
                 <w:rStyle w:val="IndexLink"/>
@@ -527,7 +527,7 @@
               </w:rPr>
               <w:t>5.1.1 Descriptive analyses</w:t>
               <w:tab/>
-              <w:t>4</w:t>
+              <w:t>5</w:t>
             </w:r>
           </w:hyperlink>
         </w:p>
@@ -540,7 +540,7 @@
             </w:tabs>
             <w:rPr/>
           </w:pPr>
-          <w:hyperlink w:anchor="__RefHeading___Toc12964_946826739">
+          <w:hyperlink w:anchor="__RefHeading___Toc462_3733959334">
             <w:r>
               <w:rPr>
                 <w:rStyle w:val="IndexLink"/>
@@ -553,7 +553,7 @@
               </w:rPr>
               <w:t>5.1.2 Inferential analyses</w:t>
               <w:tab/>
-              <w:t>4</w:t>
+              <w:t>5</w:t>
             </w:r>
           </w:hyperlink>
         </w:p>
@@ -566,7 +566,7 @@
             </w:tabs>
             <w:rPr/>
           </w:pPr>
-          <w:hyperlink w:anchor="__RefHeading___Toc12966_946826739">
+          <w:hyperlink w:anchor="__RefHeading___Toc464_3733959334">
             <w:r>
               <w:rPr>
                 <w:rStyle w:val="IndexLink"/>
@@ -592,7 +592,7 @@
             </w:tabs>
             <w:rPr/>
           </w:pPr>
-          <w:hyperlink w:anchor="__RefHeading___Toc12968_946826739">
+          <w:hyperlink w:anchor="__RefHeading___Toc466_3733959334">
             <w:r>
               <w:rPr>
                 <w:rStyle w:val="IndexLink"/>
@@ -604,162 +604,6 @@
                 <w:rStyle w:val="IndexLink"/>
               </w:rPr>
               <w:t>5.1.4 Missing data</w:t>
-              <w:tab/>
-              <w:t>5</w:t>
-            </w:r>
-          </w:hyperlink>
-        </w:p>
-        <w:p>
-          <w:pPr>
-            <w:pStyle w:val="Contents2"/>
-            <w:tabs>
-              <w:tab w:val="clear" w:pos="9077"/>
-              <w:tab w:val="right" w:pos="9638" w:leader="dot"/>
-            </w:tabs>
-            <w:rPr/>
-          </w:pPr>
-          <w:hyperlink w:anchor="__RefHeading___Toc12970_946826739">
-            <w:r>
-              <w:rPr>
-                <w:rStyle w:val="IndexLink"/>
-              </w:rPr>
-              <w:t xml:space="preserve"> </w:t>
-            </w:r>
-            <w:r>
-              <w:rPr>
-                <w:rStyle w:val="IndexLink"/>
-              </w:rPr>
-              <w:t>5.2 Significance and Confidence Intervals</w:t>
-              <w:tab/>
-              <w:t>5</w:t>
-            </w:r>
-          </w:hyperlink>
-        </w:p>
-        <w:p>
-          <w:pPr>
-            <w:pStyle w:val="Contents2"/>
-            <w:tabs>
-              <w:tab w:val="clear" w:pos="9077"/>
-              <w:tab w:val="right" w:pos="9638" w:leader="dot"/>
-            </w:tabs>
-            <w:rPr/>
-          </w:pPr>
-          <w:hyperlink w:anchor="__RefHeading___Toc12972_946826739">
-            <w:r>
-              <w:rPr>
-                <w:rStyle w:val="IndexLink"/>
-              </w:rPr>
-              <w:t xml:space="preserve"> </w:t>
-            </w:r>
-            <w:r>
-              <w:rPr>
-                <w:rStyle w:val="IndexLink"/>
-              </w:rPr>
-              <w:t>5.3 Study size and Power</w:t>
-              <w:tab/>
-              <w:t>5</w:t>
-            </w:r>
-          </w:hyperlink>
-        </w:p>
-        <w:p>
-          <w:pPr>
-            <w:pStyle w:val="Contents2"/>
-            <w:tabs>
-              <w:tab w:val="clear" w:pos="9077"/>
-              <w:tab w:val="right" w:pos="9638" w:leader="dot"/>
-            </w:tabs>
-            <w:rPr/>
-          </w:pPr>
-          <w:hyperlink w:anchor="__RefHeading___Toc12974_946826739">
-            <w:r>
-              <w:rPr>
-                <w:rStyle w:val="IndexLink"/>
-              </w:rPr>
-              <w:t xml:space="preserve"> </w:t>
-            </w:r>
-            <w:r>
-              <w:rPr>
-                <w:rStyle w:val="IndexLink"/>
-              </w:rPr>
-              <w:t>5.4 Statistical packages</w:t>
-              <w:tab/>
-              <w:t>5</w:t>
-            </w:r>
-          </w:hyperlink>
-        </w:p>
-        <w:p>
-          <w:pPr>
-            <w:pStyle w:val="Contents1"/>
-            <w:tabs>
-              <w:tab w:val="clear" w:pos="9360"/>
-              <w:tab w:val="right" w:pos="9638" w:leader="dot"/>
-            </w:tabs>
-            <w:rPr/>
-          </w:pPr>
-          <w:hyperlink w:anchor="__RefHeading___Toc12976_946826739">
-            <w:r>
-              <w:rPr>
-                <w:rStyle w:val="IndexLink"/>
-              </w:rPr>
-              <w:t xml:space="preserve"> </w:t>
-            </w:r>
-            <w:r>
-              <w:rPr>
-                <w:rStyle w:val="IndexLink"/>
-              </w:rPr>
-              <w:t>6 Observations and limitations</w:t>
-              <w:tab/>
-              <w:t>5</w:t>
-            </w:r>
-          </w:hyperlink>
-        </w:p>
-        <w:p>
-          <w:pPr>
-            <w:pStyle w:val="Contents1"/>
-            <w:tabs>
-              <w:tab w:val="clear" w:pos="9360"/>
-              <w:tab w:val="right" w:pos="9638" w:leader="dot"/>
-            </w:tabs>
-            <w:rPr/>
-          </w:pPr>
-          <w:hyperlink w:anchor="__RefHeading___Toc12978_946826739">
-            <w:r>
-              <w:rPr>
-                <w:rStyle w:val="IndexLink"/>
-              </w:rPr>
-              <w:t xml:space="preserve"> </w:t>
-            </w:r>
-            <w:r>
-              <w:rPr>
-                <w:rStyle w:val="IndexLink"/>
-              </w:rPr>
-              <w:t>7 References</w:t>
-              <w:tab/>
-              <w:t>5</w:t>
-            </w:r>
-          </w:hyperlink>
-        </w:p>
-        <w:p>
-          <w:pPr>
-            <w:pStyle w:val="Contents1"/>
-            <w:tabs>
-              <w:tab w:val="clear" w:pos="9360"/>
-              <w:tab w:val="right" w:pos="9638" w:leader="dot"/>
-            </w:tabs>
-            <w:rPr/>
-          </w:pPr>
-          <w:hyperlink w:anchor="__RefHeading___Toc12980_946826739">
-            <w:r>
-              <w:rPr>
-                <w:rStyle w:val="IndexLink"/>
-              </w:rPr>
-              <w:t xml:space="preserve"> </w:t>
-            </w:r>
-            <w:r>
-              <w:rPr>
-                <w:rStyle w:val="IndexLink"/>
-              </w:rPr>
-              <w:t>8 Appendix</w:t>
               <w:tab/>
               <w:t>6</w:t>
             </w:r>
@@ -774,7 +618,7 @@
             </w:tabs>
             <w:rPr/>
           </w:pPr>
-          <w:hyperlink w:anchor="__RefHeading___Toc12982_946826739">
+          <w:hyperlink w:anchor="__RefHeading___Toc468_3733959334">
             <w:r>
               <w:rPr>
                 <w:rStyle w:val="IndexLink"/>
@@ -785,7 +629,7 @@
               <w:rPr>
                 <w:rStyle w:val="IndexLink"/>
               </w:rPr>
-              <w:t>8.1 Availability</w:t>
+              <w:t>5.2 Significance and Confidence Intervals</w:t>
               <w:tab/>
               <w:t>6</w:t>
             </w:r>
@@ -800,7 +644,7 @@
             </w:tabs>
             <w:rPr/>
           </w:pPr>
-          <w:hyperlink w:anchor="__RefHeading___Toc12984_946826739">
+          <w:hyperlink w:anchor="__RefHeading___Toc470_3733959334">
             <w:r>
               <w:rPr>
                 <w:rStyle w:val="IndexLink"/>
@@ -811,9 +655,165 @@
               <w:rPr>
                 <w:rStyle w:val="IndexLink"/>
               </w:rPr>
+              <w:t>5.3 Study size and Power</w:t>
+              <w:tab/>
+              <w:t>6</w:t>
+            </w:r>
+          </w:hyperlink>
+        </w:p>
+        <w:p>
+          <w:pPr>
+            <w:pStyle w:val="Contents2"/>
+            <w:tabs>
+              <w:tab w:val="clear" w:pos="9077"/>
+              <w:tab w:val="right" w:pos="9638" w:leader="dot"/>
+            </w:tabs>
+            <w:rPr/>
+          </w:pPr>
+          <w:hyperlink w:anchor="__RefHeading___Toc472_3733959334">
+            <w:r>
+              <w:rPr>
+                <w:rStyle w:val="IndexLink"/>
+              </w:rPr>
+              <w:t xml:space="preserve"> </w:t>
+            </w:r>
+            <w:r>
+              <w:rPr>
+                <w:rStyle w:val="IndexLink"/>
+              </w:rPr>
+              <w:t>5.4 Statistical packages</w:t>
+              <w:tab/>
+              <w:t>6</w:t>
+            </w:r>
+          </w:hyperlink>
+        </w:p>
+        <w:p>
+          <w:pPr>
+            <w:pStyle w:val="Contents1"/>
+            <w:tabs>
+              <w:tab w:val="clear" w:pos="9360"/>
+              <w:tab w:val="right" w:pos="9638" w:leader="dot"/>
+            </w:tabs>
+            <w:rPr/>
+          </w:pPr>
+          <w:hyperlink w:anchor="__RefHeading___Toc474_3733959334">
+            <w:r>
+              <w:rPr>
+                <w:rStyle w:val="IndexLink"/>
+              </w:rPr>
+              <w:t xml:space="preserve"> </w:t>
+            </w:r>
+            <w:r>
+              <w:rPr>
+                <w:rStyle w:val="IndexLink"/>
+              </w:rPr>
+              <w:t>6 Observations and limitations</w:t>
+              <w:tab/>
+              <w:t>6</w:t>
+            </w:r>
+          </w:hyperlink>
+        </w:p>
+        <w:p>
+          <w:pPr>
+            <w:pStyle w:val="Contents1"/>
+            <w:tabs>
+              <w:tab w:val="clear" w:pos="9360"/>
+              <w:tab w:val="right" w:pos="9638" w:leader="dot"/>
+            </w:tabs>
+            <w:rPr/>
+          </w:pPr>
+          <w:hyperlink w:anchor="__RefHeading___Toc476_3733959334">
+            <w:r>
+              <w:rPr>
+                <w:rStyle w:val="IndexLink"/>
+              </w:rPr>
+              <w:t xml:space="preserve"> </w:t>
+            </w:r>
+            <w:r>
+              <w:rPr>
+                <w:rStyle w:val="IndexLink"/>
+              </w:rPr>
+              <w:t>7 References</w:t>
+              <w:tab/>
+              <w:t>6</w:t>
+            </w:r>
+          </w:hyperlink>
+        </w:p>
+        <w:p>
+          <w:pPr>
+            <w:pStyle w:val="Contents1"/>
+            <w:tabs>
+              <w:tab w:val="clear" w:pos="9360"/>
+              <w:tab w:val="right" w:pos="9638" w:leader="dot"/>
+            </w:tabs>
+            <w:rPr/>
+          </w:pPr>
+          <w:hyperlink w:anchor="__RefHeading___Toc478_3733959334">
+            <w:r>
+              <w:rPr>
+                <w:rStyle w:val="IndexLink"/>
+              </w:rPr>
+              <w:t xml:space="preserve"> </w:t>
+            </w:r>
+            <w:r>
+              <w:rPr>
+                <w:rStyle w:val="IndexLink"/>
+              </w:rPr>
+              <w:t>8 Appendix</w:t>
+              <w:tab/>
+              <w:t>7</w:t>
+            </w:r>
+          </w:hyperlink>
+        </w:p>
+        <w:p>
+          <w:pPr>
+            <w:pStyle w:val="Contents2"/>
+            <w:tabs>
+              <w:tab w:val="clear" w:pos="9077"/>
+              <w:tab w:val="right" w:pos="9638" w:leader="dot"/>
+            </w:tabs>
+            <w:rPr/>
+          </w:pPr>
+          <w:hyperlink w:anchor="__RefHeading___Toc480_3733959334">
+            <w:r>
+              <w:rPr>
+                <w:rStyle w:val="IndexLink"/>
+              </w:rPr>
+              <w:t xml:space="preserve"> </w:t>
+            </w:r>
+            <w:r>
+              <w:rPr>
+                <w:rStyle w:val="IndexLink"/>
+              </w:rPr>
+              <w:t>8.1 Availability</w:t>
+              <w:tab/>
+              <w:t>7</w:t>
+            </w:r>
+          </w:hyperlink>
+        </w:p>
+        <w:p>
+          <w:pPr>
+            <w:pStyle w:val="Contents2"/>
+            <w:tabs>
+              <w:tab w:val="clear" w:pos="9077"/>
+              <w:tab w:val="right" w:pos="9638" w:leader="dot"/>
+            </w:tabs>
+            <w:rPr/>
+          </w:pPr>
+          <w:hyperlink w:anchor="__RefHeading___Toc482_3733959334">
+            <w:r>
+              <w:rPr>
+                <w:rStyle w:val="IndexLink"/>
+              </w:rPr>
+              <w:t xml:space="preserve"> </w:t>
+            </w:r>
+            <w:r>
+              <w:rPr>
+                <w:rStyle w:val="IndexLink"/>
+              </w:rPr>
               <w:t>8.2 Associated analyses</w:t>
               <w:tab/>
-              <w:t>6</w:t>
+              <w:t>7</w:t>
             </w:r>
           </w:hyperlink>
           <w:r>
@@ -900,14 +900,11 @@
     </w:p>
     <w:p>
       <w:pPr>
-        <w:pStyle w:val="FirstParagraph"/>
-        <w:rPr/>
-      </w:pPr>
-      <w:r>
-        <w:rPr>
-          <w:b/>
-          <w:bCs/>
-        </w:rPr>
+        <w:pStyle w:val="Title"/>
+        <w:rPr/>
+      </w:pPr>
+      <w:r>
+        <w:rPr/>
         <w:t>Analytical Plan for Effect of socioeconomic status in mortality rates after brain injury: retrospective cohort</w:t>
       </w:r>
     </w:p>
@@ -927,64 +924,127 @@
     <w:tbl>
       <w:tblPr>
         <w:tblStyle w:val="Table"/>
-        <w:tblW w:w="7920" w:type="dxa"/>
+        <w:tblW w:w="5000" w:type="pct"/>
         <w:jc w:val="left"/>
-        <w:tblInd w:w="0" w:type="dxa"/>
+        <w:tblInd w:w="55" w:type="dxa"/>
         <w:tblLayout w:type="fixed"/>
         <w:tblCellMar>
-          <w:top w:w="0" w:type="dxa"/>
-          <w:left w:w="108" w:type="dxa"/>
-          <w:bottom w:w="0" w:type="dxa"/>
-          <w:right w:w="108" w:type="dxa"/>
+          <w:top w:w="55" w:type="dxa"/>
+          <w:left w:w="55" w:type="dxa"/>
+          <w:bottom w:w="55" w:type="dxa"/>
+          <w:right w:w="55" w:type="dxa"/>
         </w:tblCellMar>
         <w:tblLook w:val="0020" w:noHBand="0" w:noVBand="0" w:firstColumn="0" w:lastRow="0" w:lastColumn="0" w:firstRow="1"/>
       </w:tblPr>
       <w:tblGrid>
-        <w:gridCol w:w="3960"/>
-        <w:gridCol w:w="3959"/>
+        <w:gridCol w:w="1324"/>
+        <w:gridCol w:w="8312"/>
       </w:tblGrid>
       <w:tr>
-        <w:trPr>
-          <w:tblHeader w:val="true"/>
-        </w:trPr>
+        <w:trPr/>
         <w:tc>
           <w:tcPr>
-            <w:tcW w:w="3960" w:type="dxa"/>
+            <w:tcW w:w="1324" w:type="dxa"/>
             <w:tcBorders>
-              <w:bottom w:val="single" w:sz="6" w:space="0" w:color="000000"/>
+              <w:top w:val="single" w:sz="4" w:space="0" w:color="000000"/>
+              <w:left w:val="single" w:sz="4" w:space="0" w:color="000000"/>
+              <w:bottom w:val="single" w:sz="4" w:space="0" w:color="000000"/>
             </w:tcBorders>
-            <w:vAlign w:val="bottom"/>
+            <w:shd w:fill="B2B2B2" w:val="clear"/>
+            <w:vAlign w:val="center"/>
           </w:tcPr>
           <w:p>
             <w:pPr>
               <w:pStyle w:val="Compact"/>
               <w:widowControl w:val="false"/>
-              <w:jc w:val="left"/>
-              <w:rPr/>
+              <w:jc w:val="center"/>
+              <w:rPr>
+                <w:rFonts w:ascii="Ubuntu" w:hAnsi="Ubuntu"/>
+                <w:b/>
+                <w:bCs/>
+                <w:i w:val="false"/>
+                <w:i w:val="false"/>
+                <w:iCs w:val="false"/>
+                <w:strike w:val="false"/>
+                <w:dstrike w:val="false"/>
+                <w:outline w:val="false"/>
+                <w:shadow w:val="false"/>
+                <w:color w:val="000000"/>
+                <w:sz w:val="22"/>
+                <w:szCs w:val="22"/>
+                <w:u w:val="none"/>
+              </w:rPr>
             </w:pPr>
             <w:r>
-              <w:rPr/>
+              <w:rPr>
+                <w:rFonts w:ascii="Ubuntu" w:hAnsi="Ubuntu"/>
+                <w:b/>
+                <w:bCs/>
+                <w:i w:val="false"/>
+                <w:iCs w:val="false"/>
+                <w:strike w:val="false"/>
+                <w:dstrike w:val="false"/>
+                <w:outline w:val="false"/>
+                <w:shadow w:val="false"/>
+                <w:color w:val="000000"/>
+                <w:sz w:val="22"/>
+                <w:szCs w:val="22"/>
+                <w:u w:val="none"/>
+              </w:rPr>
               <w:t>Version</w:t>
             </w:r>
           </w:p>
         </w:tc>
         <w:tc>
           <w:tcPr>
-            <w:tcW w:w="3959" w:type="dxa"/>
+            <w:tcW w:w="8312" w:type="dxa"/>
             <w:tcBorders>
-              <w:bottom w:val="single" w:sz="6" w:space="0" w:color="000000"/>
+              <w:top w:val="single" w:sz="4" w:space="0" w:color="000000"/>
+              <w:left w:val="single" w:sz="4" w:space="0" w:color="000000"/>
+              <w:bottom w:val="single" w:sz="4" w:space="0" w:color="000000"/>
+              <w:right w:val="single" w:sz="4" w:space="0" w:color="000000"/>
             </w:tcBorders>
-            <w:vAlign w:val="bottom"/>
+            <w:shd w:fill="B2B2B2" w:val="clear"/>
+            <w:vAlign w:val="center"/>
           </w:tcPr>
           <w:p>
             <w:pPr>
               <w:pStyle w:val="Compact"/>
               <w:widowControl w:val="false"/>
-              <w:jc w:val="left"/>
-              <w:rPr/>
+              <w:jc w:val="center"/>
+              <w:rPr>
+                <w:rFonts w:ascii="Ubuntu" w:hAnsi="Ubuntu"/>
+                <w:b/>
+                <w:bCs/>
+                <w:i w:val="false"/>
+                <w:i w:val="false"/>
+                <w:iCs w:val="false"/>
+                <w:strike w:val="false"/>
+                <w:dstrike w:val="false"/>
+                <w:outline w:val="false"/>
+                <w:shadow w:val="false"/>
+                <w:color w:val="000000"/>
+                <w:sz w:val="22"/>
+                <w:szCs w:val="22"/>
+                <w:u w:val="none"/>
+              </w:rPr>
             </w:pPr>
             <w:r>
-              <w:rPr/>
+              <w:rPr>
+                <w:rFonts w:ascii="Ubuntu" w:hAnsi="Ubuntu"/>
+                <w:b/>
+                <w:bCs/>
+                <w:i w:val="false"/>
+                <w:iCs w:val="false"/>
+                <w:strike w:val="false"/>
+                <w:dstrike w:val="false"/>
+                <w:outline w:val="false"/>
+                <w:shadow w:val="false"/>
+                <w:color w:val="000000"/>
+                <w:sz w:val="22"/>
+                <w:szCs w:val="22"/>
+                <w:u w:val="none"/>
+              </w:rPr>
               <w:t>Alterations</w:t>
             </w:r>
           </w:p>
@@ -994,36 +1054,103 @@
         <w:trPr/>
         <w:tc>
           <w:tcPr>
-            <w:tcW w:w="3960" w:type="dxa"/>
-            <w:tcBorders/>
+            <w:tcW w:w="1324" w:type="dxa"/>
+            <w:tcBorders>
+              <w:left w:val="single" w:sz="4" w:space="0" w:color="000000"/>
+              <w:bottom w:val="single" w:sz="4" w:space="0" w:color="000000"/>
+            </w:tcBorders>
+            <w:vAlign w:val="center"/>
+          </w:tcPr>
+          <w:p>
+            <w:pPr>
+              <w:pStyle w:val="Compact"/>
+              <w:widowControl w:val="false"/>
+              <w:jc w:val="center"/>
+              <w:rPr>
+                <w:rFonts w:ascii="Ubuntu" w:hAnsi="Ubuntu"/>
+                <w:b w:val="false"/>
+                <w:bCs w:val="false"/>
+                <w:i w:val="false"/>
+                <w:i w:val="false"/>
+                <w:iCs w:val="false"/>
+                <w:strike w:val="false"/>
+                <w:dstrike w:val="false"/>
+                <w:outline w:val="false"/>
+                <w:shadow w:val="false"/>
+                <w:color w:val="000000"/>
+                <w:sz w:val="22"/>
+                <w:szCs w:val="22"/>
+                <w:u w:val="none"/>
+              </w:rPr>
+            </w:pPr>
+            <w:r>
+              <w:rPr>
+                <w:rFonts w:ascii="Ubuntu" w:hAnsi="Ubuntu"/>
+                <w:b w:val="false"/>
+                <w:bCs w:val="false"/>
+                <w:i w:val="false"/>
+                <w:iCs w:val="false"/>
+                <w:strike w:val="false"/>
+                <w:dstrike w:val="false"/>
+                <w:outline w:val="false"/>
+                <w:shadow w:val="false"/>
+                <w:color w:val="000000"/>
+                <w:sz w:val="22"/>
+                <w:szCs w:val="22"/>
+                <w:u w:val="none"/>
+              </w:rPr>
+              <w:t>01</w:t>
+            </w:r>
+          </w:p>
+        </w:tc>
+        <w:tc>
+          <w:tcPr>
+            <w:tcW w:w="8312" w:type="dxa"/>
+            <w:tcBorders>
+              <w:left w:val="single" w:sz="4" w:space="0" w:color="000000"/>
+              <w:bottom w:val="single" w:sz="4" w:space="0" w:color="000000"/>
+              <w:right w:val="single" w:sz="4" w:space="0" w:color="000000"/>
+            </w:tcBorders>
+            <w:vAlign w:val="center"/>
           </w:tcPr>
           <w:p>
             <w:pPr>
               <w:pStyle w:val="Compact"/>
               <w:widowControl w:val="false"/>
               <w:jc w:val="left"/>
-              <w:rPr/>
+              <w:rPr>
+                <w:rFonts w:ascii="Ubuntu" w:hAnsi="Ubuntu"/>
+                <w:b w:val="false"/>
+                <w:bCs w:val="false"/>
+                <w:i w:val="false"/>
+                <w:i w:val="false"/>
+                <w:iCs w:val="false"/>
+                <w:strike w:val="false"/>
+                <w:dstrike w:val="false"/>
+                <w:outline w:val="false"/>
+                <w:shadow w:val="false"/>
+                <w:color w:val="000000"/>
+                <w:sz w:val="22"/>
+                <w:szCs w:val="22"/>
+                <w:u w:val="none"/>
+              </w:rPr>
             </w:pPr>
             <w:r>
-              <w:rPr/>
-              <w:t>01</w:t>
-            </w:r>
-          </w:p>
-        </w:tc>
-        <w:tc>
-          <w:tcPr>
-            <w:tcW w:w="3959" w:type="dxa"/>
-            <w:tcBorders/>
-          </w:tcPr>
-          <w:p>
-            <w:pPr>
-              <w:pStyle w:val="Compact"/>
-              <w:widowControl w:val="false"/>
-              <w:jc w:val="left"/>
-              <w:rPr/>
-            </w:pPr>
-            <w:r>
-              <w:rPr/>
+              <w:rPr>
+                <w:rFonts w:ascii="Ubuntu" w:hAnsi="Ubuntu"/>
+                <w:b w:val="false"/>
+                <w:bCs w:val="false"/>
+                <w:i w:val="false"/>
+                <w:iCs w:val="false"/>
+                <w:strike w:val="false"/>
+                <w:dstrike w:val="false"/>
+                <w:outline w:val="false"/>
+                <w:shadow w:val="false"/>
+                <w:color w:val="000000"/>
+                <w:sz w:val="22"/>
+                <w:szCs w:val="22"/>
+                <w:u w:val="none"/>
+              </w:rPr>
               <w:t>Initial version</w:t>
             </w:r>
           </w:p>
@@ -1033,36 +1160,103 @@
         <w:trPr/>
         <w:tc>
           <w:tcPr>
-            <w:tcW w:w="3960" w:type="dxa"/>
-            <w:tcBorders/>
+            <w:tcW w:w="1324" w:type="dxa"/>
+            <w:tcBorders>
+              <w:left w:val="single" w:sz="4" w:space="0" w:color="000000"/>
+              <w:bottom w:val="single" w:sz="4" w:space="0" w:color="000000"/>
+            </w:tcBorders>
+            <w:vAlign w:val="center"/>
+          </w:tcPr>
+          <w:p>
+            <w:pPr>
+              <w:pStyle w:val="Compact"/>
+              <w:widowControl w:val="false"/>
+              <w:jc w:val="center"/>
+              <w:rPr>
+                <w:rFonts w:ascii="Ubuntu" w:hAnsi="Ubuntu"/>
+                <w:b w:val="false"/>
+                <w:bCs w:val="false"/>
+                <w:i w:val="false"/>
+                <w:i w:val="false"/>
+                <w:iCs w:val="false"/>
+                <w:strike w:val="false"/>
+                <w:dstrike w:val="false"/>
+                <w:outline w:val="false"/>
+                <w:shadow w:val="false"/>
+                <w:color w:val="000000"/>
+                <w:sz w:val="22"/>
+                <w:szCs w:val="22"/>
+                <w:u w:val="none"/>
+              </w:rPr>
+            </w:pPr>
+            <w:r>
+              <w:rPr>
+                <w:rFonts w:ascii="Ubuntu" w:hAnsi="Ubuntu"/>
+                <w:b w:val="false"/>
+                <w:bCs w:val="false"/>
+                <w:i w:val="false"/>
+                <w:iCs w:val="false"/>
+                <w:strike w:val="false"/>
+                <w:dstrike w:val="false"/>
+                <w:outline w:val="false"/>
+                <w:shadow w:val="false"/>
+                <w:color w:val="000000"/>
+                <w:sz w:val="22"/>
+                <w:szCs w:val="22"/>
+                <w:u w:val="none"/>
+              </w:rPr>
+              <w:t>02</w:t>
+            </w:r>
+          </w:p>
+        </w:tc>
+        <w:tc>
+          <w:tcPr>
+            <w:tcW w:w="8312" w:type="dxa"/>
+            <w:tcBorders>
+              <w:left w:val="single" w:sz="4" w:space="0" w:color="000000"/>
+              <w:bottom w:val="single" w:sz="4" w:space="0" w:color="000000"/>
+              <w:right w:val="single" w:sz="4" w:space="0" w:color="000000"/>
+            </w:tcBorders>
+            <w:vAlign w:val="center"/>
           </w:tcPr>
           <w:p>
             <w:pPr>
               <w:pStyle w:val="Compact"/>
               <w:widowControl w:val="false"/>
               <w:jc w:val="left"/>
-              <w:rPr/>
+              <w:rPr>
+                <w:rFonts w:ascii="Ubuntu" w:hAnsi="Ubuntu"/>
+                <w:b w:val="false"/>
+                <w:bCs w:val="false"/>
+                <w:i w:val="false"/>
+                <w:i w:val="false"/>
+                <w:iCs w:val="false"/>
+                <w:strike w:val="false"/>
+                <w:dstrike w:val="false"/>
+                <w:outline w:val="false"/>
+                <w:shadow w:val="false"/>
+                <w:color w:val="000000"/>
+                <w:sz w:val="22"/>
+                <w:szCs w:val="22"/>
+                <w:u w:val="none"/>
+              </w:rPr>
             </w:pPr>
             <w:r>
-              <w:rPr/>
-              <w:t>02</w:t>
-            </w:r>
-          </w:p>
-        </w:tc>
-        <w:tc>
-          <w:tcPr>
-            <w:tcW w:w="3959" w:type="dxa"/>
-            <w:tcBorders/>
-          </w:tcPr>
-          <w:p>
-            <w:pPr>
-              <w:pStyle w:val="Compact"/>
-              <w:widowControl w:val="false"/>
-              <w:jc w:val="left"/>
-              <w:rPr/>
-            </w:pPr>
-            <w:r>
-              <w:rPr/>
+              <w:rPr>
+                <w:rFonts w:ascii="Ubuntu" w:hAnsi="Ubuntu"/>
+                <w:b w:val="false"/>
+                <w:bCs w:val="false"/>
+                <w:i w:val="false"/>
+                <w:iCs w:val="false"/>
+                <w:strike w:val="false"/>
+                <w:dstrike w:val="false"/>
+                <w:outline w:val="false"/>
+                <w:shadow w:val="false"/>
+                <w:color w:val="000000"/>
+                <w:sz w:val="22"/>
+                <w:szCs w:val="22"/>
+                <w:u w:val="none"/>
+              </w:rPr>
               <w:t>Added methods to account for time-dependent covariates</w:t>
             </w:r>
           </w:p>
@@ -1135,7 +1329,7 @@
         <w:pStyle w:val="Heading1"/>
         <w:rPr/>
       </w:pPr>
-      <w:bookmarkStart w:id="0" w:name="__RefHeading___Toc12932_946826739"/>
+      <w:bookmarkStart w:id="0" w:name="__RefHeading___Toc430_3733959334"/>
       <w:bookmarkStart w:id="1" w:name="abbreviations"/>
       <w:bookmarkEnd w:id="0"/>
       <w:r>
@@ -1206,7 +1400,7 @@
         <w:pStyle w:val="Heading1"/>
         <w:rPr/>
       </w:pPr>
-      <w:bookmarkStart w:id="3" w:name="__RefHeading___Toc12934_946826739"/>
+      <w:bookmarkStart w:id="3" w:name="__RefHeading___Toc432_3733959334"/>
       <w:bookmarkStart w:id="4" w:name="context"/>
       <w:bookmarkEnd w:id="3"/>
       <w:r>
@@ -1219,7 +1413,7 @@
         <w:pStyle w:val="Heading2"/>
         <w:rPr/>
       </w:pPr>
-      <w:bookmarkStart w:id="5" w:name="__RefHeading___Toc12936_946826739"/>
+      <w:bookmarkStart w:id="5" w:name="__RefHeading___Toc434_3733959334"/>
       <w:bookmarkStart w:id="6" w:name="objectives"/>
       <w:bookmarkEnd w:id="5"/>
       <w:r>
@@ -1244,7 +1438,7 @@
         <w:pStyle w:val="Heading2"/>
         <w:rPr/>
       </w:pPr>
-      <w:bookmarkStart w:id="8" w:name="__RefHeading___Toc12938_946826739"/>
+      <w:bookmarkStart w:id="8" w:name="__RefHeading___Toc436_3733959334"/>
       <w:bookmarkStart w:id="9" w:name="hypotheses"/>
       <w:bookmarkEnd w:id="8"/>
       <w:r>
@@ -1271,7 +1465,7 @@
         <w:pStyle w:val="Heading1"/>
         <w:rPr/>
       </w:pPr>
-      <w:bookmarkStart w:id="12" w:name="__RefHeading___Toc12940_946826739"/>
+      <w:bookmarkStart w:id="12" w:name="__RefHeading___Toc438_3733959334"/>
       <w:bookmarkStart w:id="13" w:name="data"/>
       <w:bookmarkEnd w:id="12"/>
       <w:r>
@@ -1284,7 +1478,7 @@
         <w:pStyle w:val="Heading2"/>
         <w:rPr/>
       </w:pPr>
-      <w:bookmarkStart w:id="14" w:name="__RefHeading___Toc12942_946826739"/>
+      <w:bookmarkStart w:id="14" w:name="__RefHeading___Toc440_3733959334"/>
       <w:bookmarkStart w:id="15" w:name="raw-data"/>
       <w:bookmarkEnd w:id="14"/>
       <w:r>
@@ -1319,7 +1513,7 @@
         <w:pStyle w:val="Heading2"/>
         <w:rPr/>
       </w:pPr>
-      <w:bookmarkStart w:id="17" w:name="__RefHeading___Toc12944_946826739"/>
+      <w:bookmarkStart w:id="17" w:name="__RefHeading___Toc442_3733959334"/>
       <w:bookmarkStart w:id="18" w:name="analytical-dataset"/>
       <w:bookmarkEnd w:id="17"/>
       <w:r>
@@ -1344,7 +1538,7 @@
       </w:pPr>
       <w:r>
         <w:rPr/>
-        <w:t xml:space="preserve">After the cleaning process 20 variables were included in the analysis. The total number of observations excluded due to incompleteness and exclusion criteria will be reported in the analysis. </w:t>
+        <w:t xml:space="preserve">After the cleaning process 22 variables were included in the analysis. The total number of observations excluded due to incompleteness and exclusion criteria will be reported in the analysis. </w:t>
       </w:r>
     </w:p>
     <w:p>
@@ -1366,7 +1560,7 @@
         <w:pStyle w:val="Heading1"/>
         <w:rPr/>
       </w:pPr>
-      <w:bookmarkStart w:id="21" w:name="__RefHeading___Toc12946_946826739"/>
+      <w:bookmarkStart w:id="21" w:name="__RefHeading___Toc444_3733959334"/>
       <w:bookmarkStart w:id="22" w:name="study-parameters"/>
       <w:bookmarkEnd w:id="21"/>
       <w:r>
@@ -1379,7 +1573,7 @@
         <w:pStyle w:val="Heading2"/>
         <w:rPr/>
       </w:pPr>
-      <w:bookmarkStart w:id="23" w:name="__RefHeading___Toc12948_946826739"/>
+      <w:bookmarkStart w:id="23" w:name="__RefHeading___Toc446_3733959334"/>
       <w:bookmarkStart w:id="24" w:name="study-design"/>
       <w:bookmarkEnd w:id="23"/>
       <w:r>
@@ -1404,7 +1598,7 @@
         <w:pStyle w:val="Heading2"/>
         <w:rPr/>
       </w:pPr>
-      <w:bookmarkStart w:id="26" w:name="__RefHeading___Toc12950_946826739"/>
+      <w:bookmarkStart w:id="26" w:name="__RefHeading___Toc448_3733959334"/>
       <w:bookmarkStart w:id="27" w:name="inclusion-and-exclusion-criteria"/>
       <w:bookmarkEnd w:id="26"/>
       <w:r>
@@ -1430,7 +1624,7 @@
         <w:pStyle w:val="Compact"/>
         <w:numPr>
           <w:ilvl w:val="0"/>
-          <w:numId w:val="7"/>
+          <w:numId w:val="10"/>
         </w:numPr>
         <w:rPr/>
       </w:pPr>
@@ -1444,13 +1638,27 @@
         <w:pStyle w:val="Compact"/>
         <w:numPr>
           <w:ilvl w:val="0"/>
-          <w:numId w:val="8"/>
+          <w:numId w:val="11"/>
         </w:numPr>
         <w:rPr/>
       </w:pPr>
       <w:r>
         <w:rPr/>
         <w:t>Participants included in the cohort between 2010-01-01 and 2018-12-31.</w:t>
+      </w:r>
+    </w:p>
+    <w:p>
+      <w:pPr>
+        <w:pStyle w:val="Compact"/>
+        <w:numPr>
+          <w:ilvl w:val="0"/>
+          <w:numId w:val="12"/>
+        </w:numPr>
+        <w:rPr/>
+      </w:pPr>
+      <w:r>
+        <w:rPr/>
+        <w:t>Participants with non-negative time under observation.</w:t>
       </w:r>
     </w:p>
     <w:p>
@@ -1483,7 +1691,7 @@
         <w:pStyle w:val="Heading2"/>
         <w:rPr/>
       </w:pPr>
-      <w:bookmarkStart w:id="29" w:name="__RefHeading___Toc12952_946826739"/>
+      <w:bookmarkStart w:id="29" w:name="__RefHeading___Toc450_3733959334"/>
       <w:bookmarkStart w:id="30" w:name="exposures"/>
       <w:bookmarkEnd w:id="29"/>
       <w:r>
@@ -1508,7 +1716,7 @@
         <w:pStyle w:val="Heading2"/>
         <w:rPr/>
       </w:pPr>
-      <w:bookmarkStart w:id="32" w:name="__RefHeading___Toc12954_946826739"/>
+      <w:bookmarkStart w:id="32" w:name="__RefHeading___Toc452_3733959334"/>
       <w:bookmarkStart w:id="33" w:name="outcomes"/>
       <w:bookmarkEnd w:id="32"/>
       <w:r>
@@ -1538,7 +1746,7 @@
         <w:pStyle w:val="Compact"/>
         <w:numPr>
           <w:ilvl w:val="0"/>
-          <w:numId w:val="9"/>
+          <w:numId w:val="13"/>
         </w:numPr>
         <w:rPr/>
       </w:pPr>
@@ -1619,7 +1827,7 @@
         <w:pStyle w:val="Heading2"/>
         <w:rPr/>
       </w:pPr>
-      <w:bookmarkStart w:id="35" w:name="__RefHeading___Toc12956_946826739"/>
+      <w:bookmarkStart w:id="35" w:name="__RefHeading___Toc454_3733959334"/>
       <w:bookmarkStart w:id="36" w:name="covariates"/>
       <w:bookmarkEnd w:id="35"/>
       <w:r>
@@ -1629,58 +1837,22 @@
     </w:p>
     <w:p>
       <w:pPr>
-        <w:pStyle w:val="Compact"/>
-        <w:numPr>
-          <w:ilvl w:val="0"/>
-          <w:numId w:val="10"/>
-        </w:numPr>
-        <w:rPr/>
-      </w:pPr>
-      <w:r>
-        <w:rPr/>
-        <w:t>Sex</w:t>
-      </w:r>
-    </w:p>
-    <w:p>
-      <w:pPr>
-        <w:pStyle w:val="Compact"/>
-        <w:numPr>
-          <w:ilvl w:val="0"/>
-          <w:numId w:val="11"/>
-        </w:numPr>
-        <w:rPr/>
-      </w:pPr>
-      <w:r>
-        <w:rPr/>
-        <w:t>Race</w:t>
-      </w:r>
-    </w:p>
-    <w:p>
-      <w:pPr>
-        <w:pStyle w:val="Compact"/>
-        <w:numPr>
-          <w:ilvl w:val="0"/>
-          <w:numId w:val="12"/>
-        </w:numPr>
-        <w:rPr/>
-      </w:pPr>
-      <w:r>
-        <w:rPr/>
-        <w:t>Age at injury</w:t>
-      </w:r>
-    </w:p>
-    <w:p>
-      <w:pPr>
-        <w:pStyle w:val="Compact"/>
-        <w:numPr>
-          <w:ilvl w:val="0"/>
-          <w:numId w:val="13"/>
-        </w:numPr>
-        <w:rPr/>
-      </w:pPr>
-      <w:r>
-        <w:rPr/>
-        <w:t>Substance Problem Use</w:t>
+        <w:pStyle w:val="FirstParagraph"/>
+        <w:rPr/>
+      </w:pPr>
+      <w:r>
+        <w:rPr/>
+        <w:t>Covariates will be included in the models in sets (section 5.1.3).</w:t>
+      </w:r>
+    </w:p>
+    <w:p>
+      <w:pPr>
+        <w:pStyle w:val="TextBody"/>
+        <w:rPr/>
+      </w:pPr>
+      <w:r>
+        <w:rPr/>
+        <w:t>Demographic covariates:</w:t>
       </w:r>
     </w:p>
     <w:p>
@@ -1694,7 +1866,7 @@
       </w:pPr>
       <w:r>
         <w:rPr/>
-        <w:t>Education</w:t>
+        <w:t>Sex</w:t>
       </w:r>
     </w:p>
     <w:p>
@@ -1708,7 +1880,7 @@
       </w:pPr>
       <w:r>
         <w:rPr/>
-        <w:t>Employment status</w:t>
+        <w:t>Race</w:t>
       </w:r>
     </w:p>
     <w:p>
@@ -1722,7 +1894,7 @@
       </w:pPr>
       <w:r>
         <w:rPr/>
-        <w:t>Rural area</w:t>
+        <w:t>Age at injury</w:t>
       </w:r>
     </w:p>
     <w:p>
@@ -1736,7 +1908,7 @@
       </w:pPr>
       <w:r>
         <w:rPr/>
-        <w:t>Previous seizure disorder diagnosis</w:t>
+        <w:t>Education</w:t>
       </w:r>
     </w:p>
     <w:p>
@@ -1750,7 +1922,17 @@
       </w:pPr>
       <w:r>
         <w:rPr/>
-        <w:t>Spinal cord injury</w:t>
+        <w:t>Employment status</w:t>
+      </w:r>
+    </w:p>
+    <w:p>
+      <w:pPr>
+        <w:pStyle w:val="FirstParagraph"/>
+        <w:rPr/>
+      </w:pPr>
+      <w:r>
+        <w:rPr/>
+        <w:t>Clinical covariates:</w:t>
       </w:r>
     </w:p>
     <w:p>
@@ -1778,7 +1960,7 @@
       </w:pPr>
       <w:r>
         <w:rPr/>
-        <w:t>Primary rehabilitation payer</w:t>
+        <w:t>Substance Problem Use</w:t>
       </w:r>
     </w:p>
     <w:p>
@@ -1792,7 +1974,7 @@
       </w:pPr>
       <w:r>
         <w:rPr/>
-        <w:t>Residence after rehab discharge</w:t>
+        <w:t>Previous seizure disorder diagnosis</w:t>
       </w:r>
     </w:p>
     <w:p>
@@ -1806,7 +1988,7 @@
       </w:pPr>
       <w:r>
         <w:rPr/>
-        <w:t>Days From Injury to Rehab Discharge</w:t>
+        <w:t>Spinal cord injury</w:t>
       </w:r>
     </w:p>
     <w:p>
@@ -1820,7 +2002,7 @@
       </w:pPr>
       <w:r>
         <w:rPr/>
-        <w:t>FIM Motor at Discharge</w:t>
+        <w:t>Primary rehabilitation payer</w:t>
       </w:r>
     </w:p>
     <w:p>
@@ -1832,11 +2014,77 @@
         </w:numPr>
         <w:rPr/>
       </w:pPr>
+      <w:r>
+        <w:rPr/>
+        <w:t>Days From Injury to Rehab Discharge</w:t>
+      </w:r>
+    </w:p>
+    <w:p>
+      <w:pPr>
+        <w:pStyle w:val="Compact"/>
+        <w:numPr>
+          <w:ilvl w:val="0"/>
+          <w:numId w:val="25"/>
+        </w:numPr>
+        <w:rPr/>
+      </w:pPr>
+      <w:r>
+        <w:rPr/>
+        <w:t>FIM Motor at Discharge quartiles</w:t>
+      </w:r>
+    </w:p>
+    <w:p>
+      <w:pPr>
+        <w:pStyle w:val="Compact"/>
+        <w:numPr>
+          <w:ilvl w:val="0"/>
+          <w:numId w:val="26"/>
+        </w:numPr>
+        <w:rPr/>
+      </w:pPr>
+      <w:r>
+        <w:rPr/>
+        <w:t>FIM Cognitive at Discharge quartiles</w:t>
+      </w:r>
+    </w:p>
+    <w:p>
+      <w:pPr>
+        <w:pStyle w:val="FirstParagraph"/>
+        <w:rPr/>
+      </w:pPr>
+      <w:r>
+        <w:rPr/>
+        <w:t>Geographical covariates:</w:t>
+      </w:r>
+    </w:p>
+    <w:p>
+      <w:pPr>
+        <w:pStyle w:val="Compact"/>
+        <w:numPr>
+          <w:ilvl w:val="0"/>
+          <w:numId w:val="27"/>
+        </w:numPr>
+        <w:rPr/>
+      </w:pPr>
+      <w:r>
+        <w:rPr/>
+        <w:t>Rural area</w:t>
+      </w:r>
+    </w:p>
+    <w:p>
+      <w:pPr>
+        <w:pStyle w:val="Compact"/>
+        <w:numPr>
+          <w:ilvl w:val="0"/>
+          <w:numId w:val="28"/>
+        </w:numPr>
+        <w:rPr/>
+      </w:pPr>
       <w:bookmarkStart w:id="37" w:name="study-parameters"/>
       <w:bookmarkStart w:id="38" w:name="covariates"/>
       <w:r>
         <w:rPr/>
-        <w:t>FIM Cognitive at Discharge</w:t>
+        <w:t>Residence after rehab discharge</w:t>
       </w:r>
       <w:bookmarkEnd w:id="37"/>
       <w:bookmarkEnd w:id="38"/>
@@ -1846,7 +2094,7 @@
         <w:pStyle w:val="Heading1"/>
         <w:rPr/>
       </w:pPr>
-      <w:bookmarkStart w:id="39" w:name="__RefHeading___Toc12958_946826739"/>
+      <w:bookmarkStart w:id="39" w:name="__RefHeading___Toc456_3733959334"/>
       <w:bookmarkStart w:id="40" w:name="statistical-methods"/>
       <w:bookmarkEnd w:id="39"/>
       <w:r>
@@ -1859,7 +2107,7 @@
         <w:pStyle w:val="Heading2"/>
         <w:rPr/>
       </w:pPr>
-      <w:bookmarkStart w:id="41" w:name="__RefHeading___Toc12960_946826739"/>
+      <w:bookmarkStart w:id="41" w:name="__RefHeading___Toc458_3733959334"/>
       <w:bookmarkStart w:id="42" w:name="statistical-analyses"/>
       <w:bookmarkEnd w:id="41"/>
       <w:r>
@@ -1872,7 +2120,7 @@
         <w:pStyle w:val="Heading3"/>
         <w:rPr/>
       </w:pPr>
-      <w:bookmarkStart w:id="43" w:name="__RefHeading___Toc12962_946826739"/>
+      <w:bookmarkStart w:id="43" w:name="__RefHeading___Toc460_3733959334"/>
       <w:bookmarkStart w:id="44" w:name="descriptive-analyses"/>
       <w:bookmarkEnd w:id="43"/>
       <w:r>
@@ -1897,7 +2145,7 @@
         <w:pStyle w:val="Heading3"/>
         <w:rPr/>
       </w:pPr>
-      <w:bookmarkStart w:id="46" w:name="__RefHeading___Toc12964_946826739"/>
+      <w:bookmarkStart w:id="46" w:name="__RefHeading___Toc462_3733959334"/>
       <w:bookmarkStart w:id="47" w:name="inferential-analyses"/>
       <w:bookmarkEnd w:id="46"/>
       <w:r>
@@ -1922,7 +2170,7 @@
         <w:pStyle w:val="Heading3"/>
         <w:rPr/>
       </w:pPr>
-      <w:bookmarkStart w:id="49" w:name="__RefHeading___Toc12966_946826739"/>
+      <w:bookmarkStart w:id="49" w:name="__RefHeading___Toc464_3733959334"/>
       <w:bookmarkStart w:id="50" w:name="statistical-modeling"/>
       <w:bookmarkEnd w:id="49"/>
       <w:r>
@@ -1935,10 +2183,86 @@
         <w:pStyle w:val="FirstParagraph"/>
         <w:rPr/>
       </w:pPr>
+      <w:r>
+        <w:rPr/>
+        <w:t>The hazard of mortality will be assessed with multivariate Cox regression models. In order to assess if there is an effect of the SES of the neighborhood to which the participant was discharged on mortality will be assessed with four nested models.</w:t>
+      </w:r>
+    </w:p>
+    <w:p>
+      <w:pPr>
+        <w:pStyle w:val="Compact"/>
+        <w:numPr>
+          <w:ilvl w:val="0"/>
+          <w:numId w:val="29"/>
+        </w:numPr>
+        <w:rPr/>
+      </w:pPr>
+      <w:r>
+        <w:rPr/>
+        <w:t>A crude estimate of the HR between each SES quintiles and mortality will be calculated as the basis of interpretation of the effect.</w:t>
+      </w:r>
+    </w:p>
+    <w:p>
+      <w:pPr>
+        <w:pStyle w:val="Compact"/>
+        <w:numPr>
+          <w:ilvl w:val="0"/>
+          <w:numId w:val="30"/>
+        </w:numPr>
+        <w:rPr/>
+      </w:pPr>
+      <w:r>
+        <w:rPr/>
+        <w:t>Model 2 will include demographic covariates on top of the crude estimate.</w:t>
+      </w:r>
+    </w:p>
+    <w:p>
+      <w:pPr>
+        <w:pStyle w:val="Compact"/>
+        <w:numPr>
+          <w:ilvl w:val="0"/>
+          <w:numId w:val="31"/>
+        </w:numPr>
+        <w:rPr/>
+      </w:pPr>
+      <w:r>
+        <w:rPr/>
+        <w:t>Model 3 will add clinical covariates on top of model 2.</w:t>
+      </w:r>
+    </w:p>
+    <w:p>
+      <w:pPr>
+        <w:pStyle w:val="Compact"/>
+        <w:numPr>
+          <w:ilvl w:val="0"/>
+          <w:numId w:val="32"/>
+        </w:numPr>
+        <w:rPr/>
+      </w:pPr>
+      <w:r>
+        <w:rPr/>
+        <w:t>Model 4 will add geographical covariates to model 3, i.e., it will be calculated adjusting for all covariates described in section 4.5.</w:t>
+      </w:r>
+    </w:p>
+    <w:p>
+      <w:pPr>
+        <w:pStyle w:val="FirstParagraph"/>
+        <w:rPr/>
+      </w:pPr>
+      <w:r>
+        <w:rPr/>
+        <w:t>The estimates on the association between SES quintiles and mortality will be compared across models in a sensitivity analysis to gauge the cumulative effect of each set of covariates.</w:t>
+      </w:r>
+    </w:p>
+    <w:p>
+      <w:pPr>
+        <w:pStyle w:val="TextBody"/>
+        <w:rPr/>
+      </w:pPr>
       <w:bookmarkStart w:id="51" w:name="statistical-modeling"/>
       <w:r>
         <w:rPr/>
-        <w:t>The hazard of mortality will be assessed with multivariate Cox regression models. In order to assess if there is an effect of the SES of the neighborhood to which the participant was discharged on mortality will be assessed with three models. A crude estimate of the HR between each SES quintiles and mortality will be calculated as the basis of interpretation of the effect. The best estimate of the true effect will be calculated adjusting for all covariates described in section 4.5. This full model will be evaluated for the proportional hazards assumption by testing the Schoenfeld residuals. Variables that are significantly associated with time will be removed before the final model is evaluated and described. Finally, the same model will be fitted to a filtered dataset that excludes all deaths happening within one year, to assess if there is an effect on late mortality in a sensitivity analysis.</w:t>
+        <w:t>The proportional hazards assumption will be tested by assessing the the distribution of Schoenfeld residuals against time, the Schoenfeld test and the distribution of Martingale residuals of time-dependent covariates against the null model. In order to keep the maximum number of time-dependent covariates in the final model, we plan to perform the residual analysis combining the following approaches: stratification by categorical variables, time splitting and non-linear fitting of covariates using splines. Time-dependent covariates that fail these approaches will be removed before the final model is evaluated and described.</w:t>
       </w:r>
       <w:bookmarkEnd w:id="51"/>
     </w:p>
@@ -1947,7 +2271,7 @@
         <w:pStyle w:val="Heading3"/>
         <w:rPr/>
       </w:pPr>
-      <w:bookmarkStart w:id="52" w:name="__RefHeading___Toc12968_946826739"/>
+      <w:bookmarkStart w:id="52" w:name="__RefHeading___Toc466_3733959334"/>
       <w:bookmarkStart w:id="53" w:name="missing-data"/>
       <w:bookmarkEnd w:id="52"/>
       <w:r>
@@ -1974,7 +2298,7 @@
         <w:pStyle w:val="Heading2"/>
         <w:rPr/>
       </w:pPr>
-      <w:bookmarkStart w:id="56" w:name="__RefHeading___Toc12970_946826739"/>
+      <w:bookmarkStart w:id="56" w:name="__RefHeading___Toc468_3733959334"/>
       <w:bookmarkStart w:id="57" w:name="significance-and-confidence-intervals"/>
       <w:bookmarkEnd w:id="56"/>
       <w:r>
@@ -1999,7 +2323,7 @@
         <w:pStyle w:val="Heading2"/>
         <w:rPr/>
       </w:pPr>
-      <w:bookmarkStart w:id="59" w:name="__RefHeading___Toc12972_946826739"/>
+      <w:bookmarkStart w:id="59" w:name="__RefHeading___Toc470_3733959334"/>
       <w:bookmarkStart w:id="60" w:name="study-size-and-power"/>
       <w:bookmarkEnd w:id="59"/>
       <w:r>
@@ -2024,7 +2348,7 @@
         <w:pStyle w:val="Heading2"/>
         <w:rPr/>
       </w:pPr>
-      <w:bookmarkStart w:id="62" w:name="__RefHeading___Toc12974_946826739"/>
+      <w:bookmarkStart w:id="62" w:name="__RefHeading___Toc472_3733959334"/>
       <w:bookmarkStart w:id="63" w:name="statistical-packages"/>
       <w:bookmarkEnd w:id="62"/>
       <w:r>
@@ -2049,7 +2373,7 @@
       </w:r>
       <w:r>
         <w:rPr/>
-        <w:t xml:space="preserve"> version 4.2.3.</w:t>
+        <w:t xml:space="preserve"> version 4.3.0.</w:t>
       </w:r>
       <w:bookmarkEnd w:id="40"/>
       <w:bookmarkEnd w:id="63"/>
@@ -2059,7 +2383,7 @@
         <w:pStyle w:val="Heading1"/>
         <w:rPr/>
       </w:pPr>
-      <w:bookmarkStart w:id="64" w:name="__RefHeading___Toc12976_946826739"/>
+      <w:bookmarkStart w:id="64" w:name="__RefHeading___Toc474_3733959334"/>
       <w:bookmarkStart w:id="65" w:name="observations-and-limitations"/>
       <w:bookmarkEnd w:id="64"/>
       <w:r>
@@ -2108,7 +2432,7 @@
         <w:pStyle w:val="Heading1"/>
         <w:rPr/>
       </w:pPr>
-      <w:bookmarkStart w:id="66" w:name="__RefHeading___Toc12978_946826739"/>
+      <w:bookmarkStart w:id="66" w:name="__RefHeading___Toc476_3733959334"/>
       <w:bookmarkStart w:id="67" w:name="references"/>
       <w:bookmarkEnd w:id="66"/>
       <w:r>
@@ -2121,7 +2445,7 @@
         <w:pStyle w:val="Compact"/>
         <w:numPr>
           <w:ilvl w:val="0"/>
-          <w:numId w:val="25"/>
+          <w:numId w:val="33"/>
         </w:numPr>
         <w:rPr/>
       </w:pPr>
@@ -2142,7 +2466,7 @@
         <w:pStyle w:val="Compact"/>
         <w:numPr>
           <w:ilvl w:val="0"/>
-          <w:numId w:val="26"/>
+          <w:numId w:val="34"/>
         </w:numPr>
         <w:rPr/>
       </w:pPr>
@@ -2168,7 +2492,7 @@
         <w:pStyle w:val="Compact"/>
         <w:numPr>
           <w:ilvl w:val="0"/>
-          <w:numId w:val="27"/>
+          <w:numId w:val="35"/>
         </w:numPr>
         <w:rPr/>
       </w:pPr>
@@ -2194,7 +2518,7 @@
         <w:pStyle w:val="Compact"/>
         <w:numPr>
           <w:ilvl w:val="0"/>
-          <w:numId w:val="28"/>
+          <w:numId w:val="36"/>
         </w:numPr>
         <w:rPr/>
       </w:pPr>
@@ -2221,7 +2545,7 @@
         <w:pStyle w:val="Heading1"/>
         <w:rPr/>
       </w:pPr>
-      <w:bookmarkStart w:id="68" w:name="__RefHeading___Toc12980_946826739"/>
+      <w:bookmarkStart w:id="68" w:name="__RefHeading___Toc478_3733959334"/>
       <w:bookmarkStart w:id="69" w:name="appendix"/>
       <w:bookmarkEnd w:id="68"/>
       <w:r>
@@ -2244,7 +2568,7 @@
         <w:pStyle w:val="Heading2"/>
         <w:rPr/>
       </w:pPr>
-      <w:bookmarkStart w:id="70" w:name="__RefHeading___Toc12982_946826739"/>
+      <w:bookmarkStart w:id="70" w:name="__RefHeading___Toc480_3733959334"/>
       <w:bookmarkStart w:id="71" w:name="availability"/>
       <w:bookmarkEnd w:id="70"/>
       <w:r>
@@ -2293,7 +2617,7 @@
         <w:pStyle w:val="Heading2"/>
         <w:rPr/>
       </w:pPr>
-      <w:bookmarkStart w:id="73" w:name="__RefHeading___Toc12984_946826739"/>
+      <w:bookmarkStart w:id="73" w:name="__RefHeading___Toc482_3733959334"/>
       <w:bookmarkStart w:id="74" w:name="associated-analyses"/>
       <w:bookmarkEnd w:id="73"/>
       <w:r>
@@ -2415,7 +2739,7 @@
             <wp:inline distT="0" distB="0" distL="0" distR="0">
               <wp:extent cx="6135370" cy="34290"/>
               <wp:effectExtent l="0" t="0" r="0" b="0"/>
-              <wp:docPr id="5" name="Shape4"/>
+              <wp:docPr id="4" name="Shape4"/>
               <a:graphic xmlns:a="http://schemas.openxmlformats.org/drawingml/2006/main">
                 <a:graphicData uri="http://schemas.microsoft.com/office/word/2010/wordprocessingShape">
                   <wps:wsp>
@@ -2481,8 +2805,8 @@
       <w:gridCol w:w="1633"/>
       <w:gridCol w:w="194"/>
       <w:gridCol w:w="974"/>
-      <w:gridCol w:w="200"/>
-      <w:gridCol w:w="639"/>
+      <w:gridCol w:w="202"/>
+      <w:gridCol w:w="637"/>
       <w:gridCol w:w="183"/>
       <w:gridCol w:w="1059"/>
     </w:tblGrid>
@@ -2751,13 +3075,13 @@
             <w:rPr>
               <w:lang w:val="en-US" w:eastAsia="en-US" w:bidi="ar-SA"/>
             </w:rPr>
-            <w:t>1</w:t>
+            <w:t>2</w:t>
           </w:r>
         </w:p>
       </w:tc>
       <w:tc>
         <w:tcPr>
-          <w:tcW w:w="200" w:type="dxa"/>
+          <w:tcW w:w="202" w:type="dxa"/>
           <w:tcBorders/>
           <w:vAlign w:val="center"/>
         </w:tcPr>
@@ -2779,7 +3103,7 @@
       </w:tc>
       <w:tc>
         <w:tcPr>
-          <w:tcW w:w="639" w:type="dxa"/>
+          <w:tcW w:w="637" w:type="dxa"/>
           <w:tcBorders/>
           <w:vAlign w:val="center"/>
         </w:tcPr>
@@ -2967,7 +3291,7 @@
             <w:rPr>
               <w:lang w:val="en-US" w:eastAsia="en-US" w:bidi="ar-SA"/>
             </w:rPr>
-            <w:t>6</w:t>
+            <w:t>7</w:t>
           </w:r>
           <w:r>
             <w:rPr>
@@ -3009,7 +3333,7 @@
             <w:rPr>
               <w:lang w:val="en-US" w:eastAsia="en-US" w:bidi="ar-SA"/>
             </w:rPr>
-            <w:t>6</w:t>
+            <w:t>7</w:t>
           </w:r>
           <w:r>
             <w:rPr>
@@ -3174,43 +3498,13 @@
     </w:pPr>
     <w:r>
       <w:rPr/>
-      <w:pict>
-        <v:shapetype id="_x0000_t136" coordsize="21600,21600" o:spt="136" adj="10800" path="m@9,l@10,em@11,21600l@12,21600e">
-          <v:stroke joinstyle="miter"/>
-          <v:formulas>
-            <v:f eqn="val #0"/>
-            <v:f eqn="sum @0 0 10800"/>
-            <v:f eqn="sum @0 0 0"/>
-            <v:f eqn="sum width 0 @0"/>
-            <v:f eqn="prod @2 2 1"/>
-            <v:f eqn="prod @3 2 1"/>
-            <v:f eqn="if @1 @5 @4"/>
-            <v:f eqn="sum 0 @6 0"/>
-            <v:f eqn="sum width 0 @6"/>
-            <v:f eqn="if @1 0 @8"/>
-            <v:f eqn="if @1 @7 width"/>
-            <v:f eqn="if @1 @8 0"/>
-            <v:f eqn="if @1 width @7"/>
-          </v:formulas>
-          <v:handles>
-            <v:h position="@0,21600"/>
-          </v:handles>
-        </v:shapetype>
-        <v:shape id="PowerPlusWaterMarkObject" o:spid="shape_0" fillcolor="silver" stroked="f" o:allowincell="f" style="position:absolute;margin-left:7.7pt;margin-top:212.15pt;width:466.45pt;height:164.25pt;mso-wrap-style:none;v-text-anchor:middle;rotation:315;mso-position-horizontal:center;mso-position-horizontal-relative:margin;mso-position-vertical:center;mso-position-vertical-relative:margin" type="_x0000_t136">
-          <v:path textpathok="t"/>
-          <v:textpath on="t" fitshape="t" string="DRAFT" trim="t" style="font-family:&quot;Ubuntu&quot;;font-size:1pt"/>
-          <v:fill o:detectmouseclick="t" type="solid" color2="#3f3f3f" opacity="0.5"/>
-          <v:stroke color="#3465a4" joinstyle="round" endcap="flat"/>
-          <w10:wrap type="none"/>
-        </v:shape>
-      </w:pict>
       <mc:AlternateContent>
         <mc:Choice Requires="wps">
           <w:drawing>
             <wp:inline distT="0" distB="0" distL="0" distR="0">
               <wp:extent cx="6135370" cy="34290"/>
               <wp:effectExtent l="0" t="0" r="0" b="0"/>
-              <wp:docPr id="4" name="Shape3"/>
+              <wp:docPr id="3" name="Shape3"/>
               <a:graphic xmlns:a="http://schemas.openxmlformats.org/drawingml/2006/main">
                 <a:graphicData uri="http://schemas.microsoft.com/office/word/2010/wordprocessingShape">
                   <wps:wsp>
@@ -4053,6 +4347,397 @@
       </w:rPr>
     </w:lvl>
   </w:abstractNum>
+  <w:abstractNum w:abstractNumId="7">
+    <w:lvl w:ilvl="0">
+      <w:numFmt w:val="bullet"/>
+      <w:lvlText w:val=""/>
+      <w:lvlJc w:val="left"/>
+      <w:pPr>
+        <w:tabs>
+          <w:tab w:val="num" w:pos="0"/>
+        </w:tabs>
+        <w:ind w:left="720" w:hanging="480"/>
+      </w:pPr>
+      <w:rPr>
+        <w:rFonts w:ascii="Symbol" w:hAnsi="Symbol" w:cs="Symbol" w:hint="default"/>
+      </w:rPr>
+    </w:lvl>
+    <w:lvl w:ilvl="1">
+      <w:start w:val="0"/>
+      <w:numFmt w:val="bullet"/>
+      <w:lvlText w:val=""/>
+      <w:lvlJc w:val="left"/>
+      <w:pPr>
+        <w:tabs>
+          <w:tab w:val="num" w:pos="0"/>
+        </w:tabs>
+        <w:ind w:left="1440" w:hanging="480"/>
+      </w:pPr>
+      <w:rPr>
+        <w:rFonts w:ascii="Symbol" w:hAnsi="Symbol" w:cs="Symbol" w:hint="default"/>
+      </w:rPr>
+    </w:lvl>
+    <w:lvl w:ilvl="2">
+      <w:start w:val="0"/>
+      <w:numFmt w:val="bullet"/>
+      <w:lvlText w:val=""/>
+      <w:lvlJc w:val="left"/>
+      <w:pPr>
+        <w:tabs>
+          <w:tab w:val="num" w:pos="0"/>
+        </w:tabs>
+        <w:ind w:left="2160" w:hanging="480"/>
+      </w:pPr>
+      <w:rPr>
+        <w:rFonts w:ascii="Symbol" w:hAnsi="Symbol" w:cs="Symbol" w:hint="default"/>
+      </w:rPr>
+    </w:lvl>
+    <w:lvl w:ilvl="3">
+      <w:start w:val="0"/>
+      <w:numFmt w:val="bullet"/>
+      <w:lvlText w:val=""/>
+      <w:lvlJc w:val="left"/>
+      <w:pPr>
+        <w:tabs>
+          <w:tab w:val="num" w:pos="0"/>
+        </w:tabs>
+        <w:ind w:left="2880" w:hanging="480"/>
+      </w:pPr>
+      <w:rPr>
+        <w:rFonts w:ascii="Symbol" w:hAnsi="Symbol" w:cs="Symbol" w:hint="default"/>
+      </w:rPr>
+    </w:lvl>
+    <w:lvl w:ilvl="4">
+      <w:start w:val="0"/>
+      <w:numFmt w:val="bullet"/>
+      <w:lvlText w:val=""/>
+      <w:lvlJc w:val="left"/>
+      <w:pPr>
+        <w:tabs>
+          <w:tab w:val="num" w:pos="0"/>
+        </w:tabs>
+        <w:ind w:left="3600" w:hanging="480"/>
+      </w:pPr>
+      <w:rPr>
+        <w:rFonts w:ascii="Symbol" w:hAnsi="Symbol" w:cs="Symbol" w:hint="default"/>
+      </w:rPr>
+    </w:lvl>
+    <w:lvl w:ilvl="5">
+      <w:start w:val="0"/>
+      <w:numFmt w:val="bullet"/>
+      <w:lvlText w:val=""/>
+      <w:lvlJc w:val="left"/>
+      <w:pPr>
+        <w:tabs>
+          <w:tab w:val="num" w:pos="0"/>
+        </w:tabs>
+        <w:ind w:left="4320" w:hanging="480"/>
+      </w:pPr>
+      <w:rPr>
+        <w:rFonts w:ascii="Symbol" w:hAnsi="Symbol" w:cs="Symbol" w:hint="default"/>
+      </w:rPr>
+    </w:lvl>
+    <w:lvl w:ilvl="6">
+      <w:start w:val="0"/>
+      <w:numFmt w:val="bullet"/>
+      <w:lvlText w:val=""/>
+      <w:lvlJc w:val="left"/>
+      <w:pPr>
+        <w:tabs>
+          <w:tab w:val="num" w:pos="0"/>
+        </w:tabs>
+        <w:ind w:left="5040" w:hanging="480"/>
+      </w:pPr>
+      <w:rPr>
+        <w:rFonts w:ascii="Symbol" w:hAnsi="Symbol" w:cs="Symbol" w:hint="default"/>
+      </w:rPr>
+    </w:lvl>
+    <w:lvl w:ilvl="7">
+      <w:start w:val="0"/>
+      <w:numFmt w:val="bullet"/>
+      <w:lvlText w:val=""/>
+      <w:lvlJc w:val="left"/>
+      <w:pPr>
+        <w:tabs>
+          <w:tab w:val="num" w:pos="0"/>
+        </w:tabs>
+        <w:ind w:left="5760" w:hanging="480"/>
+      </w:pPr>
+      <w:rPr>
+        <w:rFonts w:ascii="Symbol" w:hAnsi="Symbol" w:cs="Symbol" w:hint="default"/>
+      </w:rPr>
+    </w:lvl>
+    <w:lvl w:ilvl="8">
+      <w:start w:val="0"/>
+      <w:numFmt w:val="bullet"/>
+      <w:lvlText w:val=""/>
+      <w:lvlJc w:val="left"/>
+      <w:pPr>
+        <w:tabs>
+          <w:tab w:val="num" w:pos="0"/>
+        </w:tabs>
+        <w:ind w:left="6480" w:hanging="480"/>
+      </w:pPr>
+      <w:rPr>
+        <w:rFonts w:ascii="Symbol" w:hAnsi="Symbol" w:cs="Symbol" w:hint="default"/>
+      </w:rPr>
+    </w:lvl>
+  </w:abstractNum>
+  <w:abstractNum w:abstractNumId="8">
+    <w:lvl w:ilvl="0">
+      <w:start w:val="1"/>
+      <w:numFmt w:val="decimal"/>
+      <w:lvlText w:val="%1."/>
+      <w:lvlJc w:val="left"/>
+      <w:pPr>
+        <w:tabs>
+          <w:tab w:val="num" w:pos="0"/>
+        </w:tabs>
+        <w:ind w:left="720" w:hanging="480"/>
+      </w:pPr>
+      <w:rPr/>
+    </w:lvl>
+    <w:lvl w:ilvl="1">
+      <w:start w:val="1"/>
+      <w:numFmt w:val="decimal"/>
+      <w:lvlText w:val="%2."/>
+      <w:lvlJc w:val="left"/>
+      <w:pPr>
+        <w:tabs>
+          <w:tab w:val="num" w:pos="0"/>
+        </w:tabs>
+        <w:ind w:left="1440" w:hanging="480"/>
+      </w:pPr>
+      <w:rPr/>
+    </w:lvl>
+    <w:lvl w:ilvl="2">
+      <w:start w:val="1"/>
+      <w:numFmt w:val="decimal"/>
+      <w:lvlText w:val="%3."/>
+      <w:lvlJc w:val="left"/>
+      <w:pPr>
+        <w:tabs>
+          <w:tab w:val="num" w:pos="0"/>
+        </w:tabs>
+        <w:ind w:left="2160" w:hanging="480"/>
+      </w:pPr>
+      <w:rPr/>
+    </w:lvl>
+    <w:lvl w:ilvl="3">
+      <w:start w:val="1"/>
+      <w:numFmt w:val="decimal"/>
+      <w:lvlText w:val="%4."/>
+      <w:lvlJc w:val="left"/>
+      <w:pPr>
+        <w:tabs>
+          <w:tab w:val="num" w:pos="0"/>
+        </w:tabs>
+        <w:ind w:left="2880" w:hanging="480"/>
+      </w:pPr>
+      <w:rPr/>
+    </w:lvl>
+    <w:lvl w:ilvl="4">
+      <w:start w:val="1"/>
+      <w:numFmt w:val="decimal"/>
+      <w:lvlText w:val="%5."/>
+      <w:lvlJc w:val="left"/>
+      <w:pPr>
+        <w:tabs>
+          <w:tab w:val="num" w:pos="0"/>
+        </w:tabs>
+        <w:ind w:left="3600" w:hanging="480"/>
+      </w:pPr>
+      <w:rPr/>
+    </w:lvl>
+    <w:lvl w:ilvl="5">
+      <w:start w:val="1"/>
+      <w:numFmt w:val="decimal"/>
+      <w:lvlText w:val="%6."/>
+      <w:lvlJc w:val="left"/>
+      <w:pPr>
+        <w:tabs>
+          <w:tab w:val="num" w:pos="0"/>
+        </w:tabs>
+        <w:ind w:left="4320" w:hanging="480"/>
+      </w:pPr>
+      <w:rPr/>
+    </w:lvl>
+    <w:lvl w:ilvl="6">
+      <w:start w:val="1"/>
+      <w:numFmt w:val="decimal"/>
+      <w:lvlText w:val="%7."/>
+      <w:lvlJc w:val="left"/>
+      <w:pPr>
+        <w:tabs>
+          <w:tab w:val="num" w:pos="0"/>
+        </w:tabs>
+        <w:ind w:left="5040" w:hanging="480"/>
+      </w:pPr>
+      <w:rPr/>
+    </w:lvl>
+    <w:lvl w:ilvl="7">
+      <w:start w:val="1"/>
+      <w:numFmt w:val="decimal"/>
+      <w:lvlText w:val="%8."/>
+      <w:lvlJc w:val="left"/>
+      <w:pPr>
+        <w:tabs>
+          <w:tab w:val="num" w:pos="0"/>
+        </w:tabs>
+        <w:ind w:left="5760" w:hanging="480"/>
+      </w:pPr>
+      <w:rPr/>
+    </w:lvl>
+    <w:lvl w:ilvl="8">
+      <w:start w:val="1"/>
+      <w:numFmt w:val="decimal"/>
+      <w:lvlText w:val="%9."/>
+      <w:lvlJc w:val="left"/>
+      <w:pPr>
+        <w:tabs>
+          <w:tab w:val="num" w:pos="0"/>
+        </w:tabs>
+        <w:ind w:left="6480" w:hanging="480"/>
+      </w:pPr>
+      <w:rPr/>
+    </w:lvl>
+  </w:abstractNum>
+  <w:abstractNum w:abstractNumId="9">
+    <w:lvl w:ilvl="0">
+      <w:numFmt w:val="bullet"/>
+      <w:lvlText w:val=""/>
+      <w:lvlJc w:val="left"/>
+      <w:pPr>
+        <w:tabs>
+          <w:tab w:val="num" w:pos="0"/>
+        </w:tabs>
+        <w:ind w:left="720" w:hanging="480"/>
+      </w:pPr>
+      <w:rPr>
+        <w:rFonts w:ascii="Symbol" w:hAnsi="Symbol" w:cs="Symbol" w:hint="default"/>
+      </w:rPr>
+    </w:lvl>
+    <w:lvl w:ilvl="1">
+      <w:start w:val="0"/>
+      <w:numFmt w:val="bullet"/>
+      <w:lvlText w:val=""/>
+      <w:lvlJc w:val="left"/>
+      <w:pPr>
+        <w:tabs>
+          <w:tab w:val="num" w:pos="0"/>
+        </w:tabs>
+        <w:ind w:left="1440" w:hanging="480"/>
+      </w:pPr>
+      <w:rPr>
+        <w:rFonts w:ascii="Symbol" w:hAnsi="Symbol" w:cs="Symbol" w:hint="default"/>
+      </w:rPr>
+    </w:lvl>
+    <w:lvl w:ilvl="2">
+      <w:start w:val="0"/>
+      <w:numFmt w:val="bullet"/>
+      <w:lvlText w:val=""/>
+      <w:lvlJc w:val="left"/>
+      <w:pPr>
+        <w:tabs>
+          <w:tab w:val="num" w:pos="0"/>
+        </w:tabs>
+        <w:ind w:left="2160" w:hanging="480"/>
+      </w:pPr>
+      <w:rPr>
+        <w:rFonts w:ascii="Symbol" w:hAnsi="Symbol" w:cs="Symbol" w:hint="default"/>
+      </w:rPr>
+    </w:lvl>
+    <w:lvl w:ilvl="3">
+      <w:start w:val="0"/>
+      <w:numFmt w:val="bullet"/>
+      <w:lvlText w:val=""/>
+      <w:lvlJc w:val="left"/>
+      <w:pPr>
+        <w:tabs>
+          <w:tab w:val="num" w:pos="0"/>
+        </w:tabs>
+        <w:ind w:left="2880" w:hanging="480"/>
+      </w:pPr>
+      <w:rPr>
+        <w:rFonts w:ascii="Symbol" w:hAnsi="Symbol" w:cs="Symbol" w:hint="default"/>
+      </w:rPr>
+    </w:lvl>
+    <w:lvl w:ilvl="4">
+      <w:start w:val="0"/>
+      <w:numFmt w:val="bullet"/>
+      <w:lvlText w:val=""/>
+      <w:lvlJc w:val="left"/>
+      <w:pPr>
+        <w:tabs>
+          <w:tab w:val="num" w:pos="0"/>
+        </w:tabs>
+        <w:ind w:left="3600" w:hanging="480"/>
+      </w:pPr>
+      <w:rPr>
+        <w:rFonts w:ascii="Symbol" w:hAnsi="Symbol" w:cs="Symbol" w:hint="default"/>
+      </w:rPr>
+    </w:lvl>
+    <w:lvl w:ilvl="5">
+      <w:start w:val="0"/>
+      <w:numFmt w:val="bullet"/>
+      <w:lvlText w:val=""/>
+      <w:lvlJc w:val="left"/>
+      <w:pPr>
+        <w:tabs>
+          <w:tab w:val="num" w:pos="0"/>
+        </w:tabs>
+        <w:ind w:left="4320" w:hanging="480"/>
+      </w:pPr>
+      <w:rPr>
+        <w:rFonts w:ascii="Symbol" w:hAnsi="Symbol" w:cs="Symbol" w:hint="default"/>
+      </w:rPr>
+    </w:lvl>
+    <w:lvl w:ilvl="6">
+      <w:start w:val="0"/>
+      <w:numFmt w:val="bullet"/>
+      <w:lvlText w:val=""/>
+      <w:lvlJc w:val="left"/>
+      <w:pPr>
+        <w:tabs>
+          <w:tab w:val="num" w:pos="0"/>
+        </w:tabs>
+        <w:ind w:left="5040" w:hanging="480"/>
+      </w:pPr>
+      <w:rPr>
+        <w:rFonts w:ascii="Symbol" w:hAnsi="Symbol" w:cs="Symbol" w:hint="default"/>
+      </w:rPr>
+    </w:lvl>
+    <w:lvl w:ilvl="7">
+      <w:start w:val="0"/>
+      <w:numFmt w:val="bullet"/>
+      <w:lvlText w:val=""/>
+      <w:lvlJc w:val="left"/>
+      <w:pPr>
+        <w:tabs>
+          <w:tab w:val="num" w:pos="0"/>
+        </w:tabs>
+        <w:ind w:left="5760" w:hanging="480"/>
+      </w:pPr>
+      <w:rPr>
+        <w:rFonts w:ascii="Symbol" w:hAnsi="Symbol" w:cs="Symbol" w:hint="default"/>
+      </w:rPr>
+    </w:lvl>
+    <w:lvl w:ilvl="8">
+      <w:start w:val="0"/>
+      <w:numFmt w:val="bullet"/>
+      <w:lvlText w:val=""/>
+      <w:lvlJc w:val="left"/>
+      <w:pPr>
+        <w:tabs>
+          <w:tab w:val="num" w:pos="0"/>
+        </w:tabs>
+        <w:ind w:left="6480" w:hanging="480"/>
+      </w:pPr>
+      <w:rPr>
+        <w:rFonts w:ascii="Symbol" w:hAnsi="Symbol" w:cs="Symbol" w:hint="default"/>
+      </w:rPr>
+    </w:lvl>
+  </w:abstractNum>
   <w:num w:numId="1">
     <w:abstractNumId w:val="1"/>
   </w:num>
@@ -4072,16 +4757,13 @@
     <w:abstractNumId w:val="6"/>
   </w:num>
   <w:num w:numId="7">
-    <w:abstractNumId w:val="2"/>
+    <w:abstractNumId w:val="7"/>
   </w:num>
   <w:num w:numId="8">
-    <w:abstractNumId w:val="2"/>
+    <w:abstractNumId w:val="8"/>
   </w:num>
   <w:num w:numId="9">
-    <w:abstractNumId w:val="4"/>
-    <w:lvlOverride w:ilvl="0">
-      <w:startOverride w:val="1"/>
-    </w:lvlOverride>
+    <w:abstractNumId w:val="9"/>
   </w:num>
   <w:num w:numId="10">
     <w:abstractNumId w:val="2"/>
@@ -4093,7 +4775,10 @@
     <w:abstractNumId w:val="2"/>
   </w:num>
   <w:num w:numId="13">
-    <w:abstractNumId w:val="2"/>
+    <w:abstractNumId w:val="4"/>
+    <w:lvlOverride w:ilvl="0">
+      <w:startOverride w:val="1"/>
+    </w:lvlOverride>
   </w:num>
   <w:num w:numId="14">
     <w:abstractNumId w:val="2"/>
@@ -4138,6 +4823,33 @@
     <w:abstractNumId w:val="2"/>
   </w:num>
   <w:num w:numId="28">
+    <w:abstractNumId w:val="2"/>
+  </w:num>
+  <w:num w:numId="29">
+    <w:abstractNumId w:val="4"/>
+    <w:lvlOverride w:ilvl="0">
+      <w:startOverride w:val="1"/>
+    </w:lvlOverride>
+  </w:num>
+  <w:num w:numId="30">
+    <w:abstractNumId w:val="4"/>
+  </w:num>
+  <w:num w:numId="31">
+    <w:abstractNumId w:val="4"/>
+  </w:num>
+  <w:num w:numId="32">
+    <w:abstractNumId w:val="4"/>
+  </w:num>
+  <w:num w:numId="33">
+    <w:abstractNumId w:val="2"/>
+  </w:num>
+  <w:num w:numId="34">
+    <w:abstractNumId w:val="2"/>
+  </w:num>
+  <w:num w:numId="35">
+    <w:abstractNumId w:val="2"/>
+  </w:num>
+  <w:num w:numId="36">
     <w:abstractNumId w:val="2"/>
   </w:num>
 </w:numbering>

</xml_diff>

<commit_message>
title of associated analysis updated
</commit_message>
<xml_diff>
--- a/report/SAP-2023-004-BH-v02.docx
+++ b/report/SAP-2023-004-BH-v02.docx
@@ -1342,8 +1342,8 @@
         <w:pStyle w:val="FirstParagraph"/>
         <w:rPr/>
       </w:pPr>
-      <w:bookmarkStart w:id="6" w:name="hypotheses"/>
-      <w:bookmarkStart w:id="7" w:name="context"/>
+      <w:bookmarkStart w:id="6" w:name="context"/>
+      <w:bookmarkStart w:id="7" w:name="hypotheses"/>
       <w:r>
         <w:rPr/>
         <w:t>The neighborhood to which an individual is discharged from acute care affects the mortality rates of individuals that suffered a brain injury.</w:t>
@@ -1434,8 +1434,8 @@
         <w:pStyle w:val="TextBody"/>
         <w:rPr/>
       </w:pPr>
-      <w:bookmarkStart w:id="12" w:name="analytical-dataset"/>
-      <w:bookmarkStart w:id="13" w:name="data"/>
+      <w:bookmarkStart w:id="12" w:name="data"/>
+      <w:bookmarkStart w:id="13" w:name="analytical-dataset"/>
       <w:r>
         <w:rPr/>
         <w:t>All variables in the analytical set were labeled according to the raw data provided and values were labeled according to the data dictionary for the preparation of production-quality results tables and figures.</w:t>
@@ -1906,8 +1906,8 @@
         </w:numPr>
         <w:rPr/>
       </w:pPr>
-      <w:bookmarkStart w:id="23" w:name="covariates"/>
-      <w:bookmarkStart w:id="24" w:name="study-parameters"/>
+      <w:bookmarkStart w:id="23" w:name="study-parameters"/>
+      <w:bookmarkStart w:id="24" w:name="covariates"/>
       <w:r>
         <w:rPr/>
         <w:t>FIM Cognitive at Discharge</w:t>
@@ -2029,8 +2029,8 @@
         <w:pStyle w:val="FirstParagraph"/>
         <w:rPr/>
       </w:pPr>
-      <w:bookmarkStart w:id="35" w:name="missing-data"/>
-      <w:bookmarkStart w:id="36" w:name="statistical-analyses"/>
+      <w:bookmarkStart w:id="35" w:name="statistical-analyses"/>
+      <w:bookmarkStart w:id="36" w:name="missing-data"/>
       <w:r>
         <w:rPr/>
         <w:t>No missing data imputation will be performed. All evaluations will be performed as complete case analyses. Missing data counts and proportions will be reported in tables.</w:t>
@@ -2343,8 +2343,8 @@
         <w:spacing w:before="180" w:after="180"/>
         <w:rPr/>
       </w:pPr>
-      <w:bookmarkStart w:id="49" w:name="availability"/>
-      <w:bookmarkStart w:id="50" w:name="appendix"/>
+      <w:bookmarkStart w:id="49" w:name="appendix"/>
+      <w:bookmarkStart w:id="50" w:name="availability"/>
       <w:r>
         <w:rPr>
           <w:rStyle w:val="InternetLink"/>
@@ -2413,7 +2413,7 @@
           <w:b/>
           <w:bCs/>
         </w:rPr>
-        <w:t>Sensitivity of mortality rates to imputation of missing socioeconomic data after brain injury: cohort study</w:t>
+        <w:t>Sensitivity of mortality rates to the imputation of missing socioeconomic data: cohort study</w:t>
       </w:r>
     </w:p>
     <w:p>
@@ -2423,8 +2423,8 @@
         <w:rPr/>
       </w:pPr>
       <w:hyperlink r:id="rId7">
-        <w:bookmarkStart w:id="52" w:name="associated-analyses"/>
-        <w:bookmarkStart w:id="53" w:name="appendix_Copy_1"/>
+        <w:bookmarkStart w:id="52" w:name="appendix_Copy_1"/>
+        <w:bookmarkStart w:id="53" w:name="associated-analyses"/>
         <w:r>
           <w:rPr>
             <w:rStyle w:val="InternetLink"/>

</xml_diff>